<commit_message>
added host listeners for detecting actions on user component
</commit_message>
<xml_diff>
--- a/Diplomski LAT.docx
+++ b/Diplomski LAT.docx
@@ -623,17 +623,7 @@
           <w:szCs w:val="24"/>
           <w:lang w:val="sr-Latn-RS"/>
         </w:rPr>
-        <w:t>Subotica,  2021. godina</w:t>
-      </w:r>
-      <w:r>
-        <w:rPr>
-          <w:rFonts w:ascii="Times New Roman" w:hAnsi="Times New Roman" w:cs="Times New Roman"/>
-          <w:noProof/>
-          <w:sz w:val="24"/>
-          <w:szCs w:val="24"/>
-          <w:lang w:val="sr-Latn-RS"/>
-        </w:rPr>
-        <w:t xml:space="preserve"> </w:t>
+        <w:t xml:space="preserve">Subotica,  2021. godina </w:t>
       </w:r>
       <w:r>
         <w:rPr>
@@ -2253,27 +2243,7 @@
           <w:szCs w:val="24"/>
           <w:lang w:val="sr-Latn-RS"/>
         </w:rPr>
-        <w:t xml:space="preserve">Jedan od najpoznatijih framework-ova danas, pored Vue.js-a i React-a jeste Angular. Prva verzija ovog framework-a </w:t>
-      </w:r>
-      <w:r>
-        <w:rPr>
-          <w:rFonts w:ascii="Times New Roman" w:hAnsi="Times New Roman" w:cs="Times New Roman"/>
-          <w:noProof/>
-          <w:sz w:val="24"/>
-          <w:szCs w:val="24"/>
-          <w:lang w:val="sr-Latn-RS"/>
-        </w:rPr>
-        <w:t xml:space="preserve">pod nazivom AngularJS </w:t>
-      </w:r>
-      <w:r>
-        <w:rPr>
-          <w:rFonts w:ascii="Times New Roman" w:hAnsi="Times New Roman" w:cs="Times New Roman"/>
-          <w:noProof/>
-          <w:sz w:val="24"/>
-          <w:szCs w:val="24"/>
-          <w:lang w:val="sr-Latn-RS"/>
-        </w:rPr>
-        <w:t>nastala je 2009. godine i održavana je primarno od strane kompanije Google, ali i zajednice pojedinaca i kompanija u cilju razvoja „jednostranične aplikacije</w:t>
+        <w:t>Jedan od najpoznatijih framework-a danas, pored Vue.js-a i React-a jeste Angular. Prva verzija ovog framework-a pod nazivom AngularJS nastala je 2009. godine i održavana je primarno od strane kompanije Google, ali i zajednice pojedinaca i kompanija u cilju razvoja „jednostranične aplikacije</w:t>
       </w:r>
       <w:r>
         <w:rPr>
@@ -3059,6 +3029,7 @@
   <w:style w:type="character" w:default="1" w:styleId="DefaultParagraphFont">
     <w:name w:val="Default Paragraph Font"/>
     <w:uiPriority w:val="1"/>
+    <w:semiHidden/>
     <w:unhideWhenUsed/>
   </w:style>
   <w:style w:type="table" w:default="1" w:styleId="TableNormal">

</xml_diff>